<commit_message>
My name and my major
</commit_message>
<xml_diff>
--- a/Lab1.docx
+++ b/Lab1.docx
@@ -4,12 +4,70 @@
   <w:body>
     <w:p>
       <w:r>
-        <w:t>Problem.java:1: error: class, interface, or enum expected</w:t>
-      </w:r>
-    </w:p>
-    <w:p>
-      <w:r>
-        <w:t>public Static Clas Problems {</w:t>
+        <w:t xml:space="preserve">Problem.java:1: error: class, interface, or </w:t>
+      </w:r>
+      <w:proofErr w:type="spellStart"/>
+      <w:r>
+        <w:t>enum</w:t>
+      </w:r>
+      <w:proofErr w:type="spellEnd"/>
+      <w:r>
+        <w:t xml:space="preserve"> expected</w:t>
+      </w:r>
+    </w:p>
+    <w:p>
+      <w:r>
+        <w:t xml:space="preserve">public </w:t>
+      </w:r>
+      <w:commentRangeStart w:id="0"/>
+      <w:r>
+        <w:t>S</w:t>
+      </w:r>
+      <w:r>
+        <w:t>tatic</w:t>
+      </w:r>
+      <w:commentRangeEnd w:id="0"/>
+      <w:r>
+        <w:rPr>
+          <w:rStyle w:val="CommentReference"/>
+        </w:rPr>
+        <w:commentReference w:id="0"/>
+      </w:r>
+      <w:r>
+        <w:t xml:space="preserve"> </w:t>
+      </w:r>
+      <w:commentRangeStart w:id="1"/>
+      <w:proofErr w:type="spellStart"/>
+      <w:r>
+        <w:t>C</w:t>
+      </w:r>
+      <w:commentRangeEnd w:id="1"/>
+      <w:r>
+        <w:rPr>
+          <w:rStyle w:val="CommentReference"/>
+        </w:rPr>
+        <w:commentReference w:id="1"/>
+      </w:r>
+      <w:r>
+        <w:t>las</w:t>
+      </w:r>
+      <w:proofErr w:type="spellEnd"/>
+      <w:r>
+        <w:t xml:space="preserve"> Problem</w:t>
+      </w:r>
+      <w:commentRangeStart w:id="2"/>
+      <w:r>
+        <w:t>s</w:t>
+      </w:r>
+      <w:commentRangeEnd w:id="2"/>
+      <w:r>
+        <w:rPr>
+          <w:rStyle w:val="CommentReference"/>
+        </w:rPr>
+        <w:commentReference w:id="2"/>
+      </w:r>
+      <w:r>
+        <w:t xml:space="preserve"> {</w:t>
       </w:r>
     </w:p>
     <w:p>
@@ -19,12 +77,53 @@
     </w:p>
     <w:p>
       <w:r>
-        <w:t>Problem.java:2: error: class, interface, or enum expected</w:t>
-      </w:r>
-    </w:p>
-    <w:p>
-      <w:r>
-        <w:t xml:space="preserve">        public static main (String args) {</w:t>
+        <w:t xml:space="preserve">Problem.java:2: error: class, interface, or </w:t>
+      </w:r>
+      <w:proofErr w:type="spellStart"/>
+      <w:r>
+        <w:t>enum</w:t>
+      </w:r>
+      <w:proofErr w:type="spellEnd"/>
+      <w:r>
+        <w:t xml:space="preserve"> expected</w:t>
+      </w:r>
+    </w:p>
+    <w:p>
+      <w:r>
+        <w:t xml:space="preserve">        public static</w:t>
+      </w:r>
+      <w:commentRangeStart w:id="3"/>
+      <w:r>
+        <w:t xml:space="preserve"> </w:t>
+      </w:r>
+      <w:commentRangeEnd w:id="3"/>
+      <w:r>
+        <w:rPr>
+          <w:rStyle w:val="CommentReference"/>
+        </w:rPr>
+        <w:commentReference w:id="3"/>
+      </w:r>
+      <w:r>
+        <w:t>main (String</w:t>
+      </w:r>
+      <w:commentRangeStart w:id="4"/>
+      <w:r>
+        <w:t xml:space="preserve"> </w:t>
+      </w:r>
+      <w:commentRangeEnd w:id="4"/>
+      <w:r>
+        <w:rPr>
+          <w:rStyle w:val="CommentReference"/>
+        </w:rPr>
+        <w:commentReference w:id="4"/>
+      </w:r>
+      <w:proofErr w:type="spellStart"/>
+      <w:r>
+        <w:t>args</w:t>
+      </w:r>
+      <w:proofErr w:type="spellEnd"/>
+      <w:r>
+        <w:t>) {</w:t>
       </w:r>
     </w:p>
     <w:p>
@@ -39,7 +138,48 @@
     </w:p>
     <w:p>
       <w:r>
-        <w:t xml:space="preserve">                system.out.printLn('Can You HELP me in that plz?");</w:t>
+        <w:t xml:space="preserve">                </w:t>
+      </w:r>
+      <w:commentRangeStart w:id="6"/>
+      <w:proofErr w:type="spellStart"/>
+      <w:r>
+        <w:t>s</w:t>
+      </w:r>
+      <w:commentRangeEnd w:id="6"/>
+      <w:r>
+        <w:rPr>
+          <w:rStyle w:val="CommentReference"/>
+        </w:rPr>
+        <w:commentReference w:id="6"/>
+      </w:r>
+      <w:r>
+        <w:t>ystem.out.printLn</w:t>
+      </w:r>
+      <w:proofErr w:type="spellEnd"/>
+      <w:r>
+        <w:t>(</w:t>
+      </w:r>
+      <w:commentRangeStart w:id="7"/>
+      <w:r>
+        <w:t>'</w:t>
+      </w:r>
+      <w:commentRangeEnd w:id="7"/>
+      <w:r>
+        <w:rPr>
+          <w:rStyle w:val="CommentReference"/>
+        </w:rPr>
+        <w:commentReference w:id="7"/>
+      </w:r>
+      <w:r>
+        <w:t xml:space="preserve">Can You HELP me in that </w:t>
+      </w:r>
+      <w:proofErr w:type="spellStart"/>
+      <w:r>
+        <w:t>plz</w:t>
+      </w:r>
+      <w:proofErr w:type="spellEnd"/>
+      <w:r>
+        <w:t>?");</w:t>
       </w:r>
     </w:p>
     <w:p>
@@ -54,7 +194,25 @@
     </w:p>
     <w:p>
       <w:r>
-        <w:t xml:space="preserve">                system.out.printLn('Can You HELP me in that plz?");</w:t>
+        <w:t xml:space="preserve">                </w:t>
+      </w:r>
+      <w:proofErr w:type="spellStart"/>
+      <w:proofErr w:type="gramStart"/>
+      <w:r>
+        <w:t>system.out.printLn</w:t>
+      </w:r>
+      <w:proofErr w:type="spellEnd"/>
+      <w:proofErr w:type="gramEnd"/>
+      <w:r>
+        <w:t xml:space="preserve">('Can You HELP me in that </w:t>
+      </w:r>
+      <w:proofErr w:type="spellStart"/>
+      <w:r>
+        <w:t>plz</w:t>
+      </w:r>
+      <w:proofErr w:type="spellEnd"/>
+      <w:r>
+        <w:t>?");</w:t>
       </w:r>
     </w:p>
     <w:p>
@@ -66,8 +224,6 @@
       <w:r>
         <w:t>4 errors</w:t>
       </w:r>
-      <w:bookmarkStart w:id="0" w:name="_GoBack"/>
-      <w:bookmarkEnd w:id="0"/>
     </w:p>
     <w:sectPr>
       <w:pgSz w:w="12240" w:h="15840"/>
@@ -77,6 +233,153 @@
     </w:sectPr>
   </w:body>
 </w:document>
+</file>
+
+<file path=word/comments.xml><?xml version="1.0" encoding="utf-8"?>
+<w:comments xmlns:wpc="http://schemas.microsoft.com/office/word/2010/wordprocessingCanvas" xmlns:cx="http://schemas.microsoft.com/office/drawing/2014/chartex" xmlns:mc="http://schemas.openxmlformats.org/markup-compatibility/2006" xmlns:o="urn:schemas-microsoft-com:office:office" xmlns:r="http://schemas.openxmlformats.org/officeDocument/2006/relationships" xmlns:m="http://schemas.openxmlformats.org/officeDocument/2006/math" xmlns:v="urn:schemas-microsoft-com:vml" xmlns:wp14="http://schemas.microsoft.com/office/word/2010/wordprocessingDrawing" xmlns:wp="http://schemas.openxmlformats.org/drawingml/2006/wordprocessingDrawing" xmlns:w10="urn:schemas-microsoft-com:office:word" xmlns:w="http://schemas.openxmlformats.org/wordprocessingml/2006/main" xmlns:w14="http://schemas.microsoft.com/office/word/2010/wordml" xmlns:w15="http://schemas.microsoft.com/office/word/2012/wordml" xmlns:w16se="http://schemas.microsoft.com/office/word/2015/wordml/symex" xmlns:wpg="http://schemas.microsoft.com/office/word/2010/wordprocessingGroup" xmlns:wpi="http://schemas.microsoft.com/office/word/2010/wordprocessingInk" xmlns:wne="http://schemas.microsoft.com/office/word/2006/wordml" xmlns:wps="http://schemas.microsoft.com/office/word/2010/wordprocessingShape" mc:Ignorable="w14 w15 w16se wp14">
+  <w:comment w:id="0" w:author="User" w:date="2023-01-26T09:07:00Z" w:initials="U">
+    <w:p>
+      <w:pPr>
+        <w:pStyle w:val="CommentText"/>
+      </w:pPr>
+      <w:r>
+        <w:rPr>
+          <w:rStyle w:val="CommentReference"/>
+        </w:rPr>
+        <w:annotationRef/>
+      </w:r>
+      <w:r>
+        <w:t>Should be deleted</w:t>
+      </w:r>
+    </w:p>
+  </w:comment>
+  <w:comment w:id="1" w:author="User" w:date="2023-01-26T09:07:00Z" w:initials="U">
+    <w:p>
+      <w:pPr>
+        <w:pStyle w:val="CommentText"/>
+      </w:pPr>
+      <w:r>
+        <w:rPr>
+          <w:rStyle w:val="CommentReference"/>
+        </w:rPr>
+        <w:annotationRef/>
+      </w:r>
+      <w:r>
+        <w:t>Should not be capitalized</w:t>
+      </w:r>
+    </w:p>
+  </w:comment>
+  <w:comment w:id="2" w:author="User" w:date="2023-01-26T09:08:00Z" w:initials="U">
+    <w:p>
+      <w:pPr>
+        <w:pStyle w:val="CommentText"/>
+      </w:pPr>
+      <w:r>
+        <w:rPr>
+          <w:rStyle w:val="CommentReference"/>
+        </w:rPr>
+        <w:annotationRef/>
+      </w:r>
+      <w:r>
+        <w:t xml:space="preserve">Remove the “s” so the class can be the same name as the file </w:t>
+      </w:r>
+    </w:p>
+  </w:comment>
+  <w:comment w:id="3" w:author="User" w:date="2023-01-26T09:09:00Z" w:initials="U">
+    <w:p>
+      <w:pPr>
+        <w:pStyle w:val="CommentText"/>
+      </w:pPr>
+      <w:r>
+        <w:rPr>
+          <w:rStyle w:val="CommentReference"/>
+        </w:rPr>
+        <w:annotationRef/>
+      </w:r>
+      <w:r>
+        <w:t>“void” should be added</w:t>
+      </w:r>
+    </w:p>
+  </w:comment>
+  <w:comment w:id="4" w:author="User" w:date="2023-01-26T09:10:00Z" w:initials="U">
+    <w:p>
+      <w:pPr>
+        <w:pStyle w:val="CommentText"/>
+      </w:pPr>
+      <w:r>
+        <w:rPr>
+          <w:rStyle w:val="CommentReference"/>
+        </w:rPr>
+        <w:annotationRef/>
+      </w:r>
+      <w:r>
+        <w:t xml:space="preserve">[] should be </w:t>
+      </w:r>
+      <w:r>
+        <w:t>added</w:t>
+      </w:r>
+      <w:bookmarkStart w:id="5" w:name="_GoBack"/>
+      <w:bookmarkEnd w:id="5"/>
+    </w:p>
+  </w:comment>
+  <w:comment w:id="6" w:author="User" w:date="2023-01-26T09:09:00Z" w:initials="U">
+    <w:p>
+      <w:pPr>
+        <w:pStyle w:val="CommentText"/>
+      </w:pPr>
+      <w:r>
+        <w:rPr>
+          <w:rStyle w:val="CommentReference"/>
+        </w:rPr>
+        <w:annotationRef/>
+      </w:r>
+      <w:r>
+        <w:t>Should be capitalized “S”</w:t>
+      </w:r>
+    </w:p>
+  </w:comment>
+  <w:comment w:id="7" w:author="User" w:date="2023-01-26T09:10:00Z" w:initials="U">
+    <w:p>
+      <w:pPr>
+        <w:pStyle w:val="CommentText"/>
+      </w:pPr>
+      <w:r>
+        <w:rPr>
+          <w:rStyle w:val="CommentReference"/>
+        </w:rPr>
+        <w:annotationRef/>
+      </w:r>
+      <w:proofErr w:type="gramStart"/>
+      <w:r>
+        <w:t>“ instead</w:t>
+      </w:r>
+      <w:proofErr w:type="gramEnd"/>
+      <w:r>
+        <w:t xml:space="preserve"> of ‘</w:t>
+      </w:r>
+    </w:p>
+  </w:comment>
+</w:comments>
+</file>
+
+<file path=word/commentsExtended.xml><?xml version="1.0" encoding="utf-8"?>
+<w15:commentsEx xmlns:wpc="http://schemas.microsoft.com/office/word/2010/wordprocessingCanvas" xmlns:cx="http://schemas.microsoft.com/office/drawing/2014/chartex" xmlns:mc="http://schemas.openxmlformats.org/markup-compatibility/2006" xmlns:o="urn:schemas-microsoft-com:office:office" xmlns:r="http://schemas.openxmlformats.org/officeDocument/2006/relationships" xmlns:m="http://schemas.openxmlformats.org/officeDocument/2006/math" xmlns:v="urn:schemas-microsoft-com:vml" xmlns:wp14="http://schemas.microsoft.com/office/word/2010/wordprocessingDrawing" xmlns:wp="http://schemas.openxmlformats.org/drawingml/2006/wordprocessingDrawing" xmlns:w10="urn:schemas-microsoft-com:office:word" xmlns:w="http://schemas.openxmlformats.org/wordprocessingml/2006/main" xmlns:w14="http://schemas.microsoft.com/office/word/2010/wordml" xmlns:w15="http://schemas.microsoft.com/office/word/2012/wordml" xmlns:w16se="http://schemas.microsoft.com/office/word/2015/wordml/symex" xmlns:wpg="http://schemas.microsoft.com/office/word/2010/wordprocessingGroup" xmlns:wpi="http://schemas.microsoft.com/office/word/2010/wordprocessingInk" xmlns:wne="http://schemas.microsoft.com/office/word/2006/wordml" xmlns:wps="http://schemas.microsoft.com/office/word/2010/wordprocessingShape" mc:Ignorable="w14 w15 w16se wp14">
+  <w15:commentEx w15:paraId="30B96001" w15:done="0"/>
+  <w15:commentEx w15:paraId="52A4D962" w15:done="0"/>
+  <w15:commentEx w15:paraId="19346855" w15:done="0"/>
+  <w15:commentEx w15:paraId="0A9355A8" w15:done="0"/>
+  <w15:commentEx w15:paraId="5149BA2A" w15:done="0"/>
+  <w15:commentEx w15:paraId="1477B693" w15:done="0"/>
+  <w15:commentEx w15:paraId="4FA3ECA9" w15:done="0"/>
+</w15:commentsEx>
+</file>
+
+<file path=word/people.xml><?xml version="1.0" encoding="utf-8"?>
+<w15:people xmlns:wpc="http://schemas.microsoft.com/office/word/2010/wordprocessingCanvas" xmlns:cx="http://schemas.microsoft.com/office/drawing/2014/chartex" xmlns:mc="http://schemas.openxmlformats.org/markup-compatibility/2006" xmlns:o="urn:schemas-microsoft-com:office:office" xmlns:r="http://schemas.openxmlformats.org/officeDocument/2006/relationships" xmlns:m="http://schemas.openxmlformats.org/officeDocument/2006/math" xmlns:v="urn:schemas-microsoft-com:vml" xmlns:wp14="http://schemas.microsoft.com/office/word/2010/wordprocessingDrawing" xmlns:wp="http://schemas.openxmlformats.org/drawingml/2006/wordprocessingDrawing" xmlns:w10="urn:schemas-microsoft-com:office:word" xmlns:w="http://schemas.openxmlformats.org/wordprocessingml/2006/main" xmlns:w14="http://schemas.microsoft.com/office/word/2010/wordml" xmlns:w15="http://schemas.microsoft.com/office/word/2012/wordml" xmlns:w16se="http://schemas.microsoft.com/office/word/2015/wordml/symex" xmlns:wpg="http://schemas.microsoft.com/office/word/2010/wordprocessingGroup" xmlns:wpi="http://schemas.microsoft.com/office/word/2010/wordprocessingInk" xmlns:wne="http://schemas.microsoft.com/office/word/2006/wordml" xmlns:wps="http://schemas.microsoft.com/office/word/2010/wordprocessingShape" mc:Ignorable="w14 w15 w16se wp14">
+  <w15:person w15:author="User">
+    <w15:presenceInfo w15:providerId="None" w15:userId="User"/>
+  </w15:person>
+</w15:people>
 </file>
 
 <file path=word/styles.xml><?xml version="1.0" encoding="utf-8"?>
@@ -500,6 +803,104 @@
     <w:semiHidden/>
     <w:unhideWhenUsed/>
   </w:style>
+  <w:style w:type="character" w:styleId="CommentReference">
+    <w:name w:val="annotation reference"/>
+    <w:basedOn w:val="DefaultParagraphFont"/>
+    <w:uiPriority w:val="99"/>
+    <w:semiHidden/>
+    <w:unhideWhenUsed/>
+    <w:rsid w:val="00A309C1"/>
+    <w:rPr>
+      <w:sz w:val="16"/>
+      <w:szCs w:val="16"/>
+    </w:rPr>
+  </w:style>
+  <w:style w:type="paragraph" w:styleId="CommentText">
+    <w:name w:val="annotation text"/>
+    <w:basedOn w:val="Normal"/>
+    <w:link w:val="CommentTextChar"/>
+    <w:uiPriority w:val="99"/>
+    <w:semiHidden/>
+    <w:unhideWhenUsed/>
+    <w:rsid w:val="00A309C1"/>
+    <w:pPr>
+      <w:spacing w:line="240" w:lineRule="auto"/>
+    </w:pPr>
+    <w:rPr>
+      <w:sz w:val="20"/>
+      <w:szCs w:val="20"/>
+    </w:rPr>
+  </w:style>
+  <w:style w:type="character" w:customStyle="1" w:styleId="CommentTextChar">
+    <w:name w:val="Comment Text Char"/>
+    <w:basedOn w:val="DefaultParagraphFont"/>
+    <w:link w:val="CommentText"/>
+    <w:uiPriority w:val="99"/>
+    <w:semiHidden/>
+    <w:rsid w:val="00A309C1"/>
+    <w:rPr>
+      <w:sz w:val="20"/>
+      <w:szCs w:val="20"/>
+    </w:rPr>
+  </w:style>
+  <w:style w:type="paragraph" w:styleId="CommentSubject">
+    <w:name w:val="annotation subject"/>
+    <w:basedOn w:val="CommentText"/>
+    <w:next w:val="CommentText"/>
+    <w:link w:val="CommentSubjectChar"/>
+    <w:uiPriority w:val="99"/>
+    <w:semiHidden/>
+    <w:unhideWhenUsed/>
+    <w:rsid w:val="00A309C1"/>
+    <w:rPr>
+      <w:b/>
+      <w:bCs/>
+    </w:rPr>
+  </w:style>
+  <w:style w:type="character" w:customStyle="1" w:styleId="CommentSubjectChar">
+    <w:name w:val="Comment Subject Char"/>
+    <w:basedOn w:val="CommentTextChar"/>
+    <w:link w:val="CommentSubject"/>
+    <w:uiPriority w:val="99"/>
+    <w:semiHidden/>
+    <w:rsid w:val="00A309C1"/>
+    <w:rPr>
+      <w:b/>
+      <w:bCs/>
+      <w:sz w:val="20"/>
+      <w:szCs w:val="20"/>
+    </w:rPr>
+  </w:style>
+  <w:style w:type="paragraph" w:styleId="BalloonText">
+    <w:name w:val="Balloon Text"/>
+    <w:basedOn w:val="Normal"/>
+    <w:link w:val="BalloonTextChar"/>
+    <w:uiPriority w:val="99"/>
+    <w:semiHidden/>
+    <w:unhideWhenUsed/>
+    <w:rsid w:val="00A309C1"/>
+    <w:pPr>
+      <w:spacing w:after="0" w:line="240" w:lineRule="auto"/>
+    </w:pPr>
+    <w:rPr>
+      <w:rFonts w:ascii="Segoe UI" w:hAnsi="Segoe UI" w:cs="Segoe UI"/>
+      <w:sz w:val="18"/>
+      <w:szCs w:val="18"/>
+    </w:rPr>
+  </w:style>
+  <w:style w:type="character" w:customStyle="1" w:styleId="BalloonTextChar">
+    <w:name w:val="Balloon Text Char"/>
+    <w:basedOn w:val="DefaultParagraphFont"/>
+    <w:link w:val="BalloonText"/>
+    <w:uiPriority w:val="99"/>
+    <w:semiHidden/>
+    <w:rsid w:val="00A309C1"/>
+    <w:rPr>
+      <w:rFonts w:ascii="Segoe UI" w:hAnsi="Segoe UI" w:cs="Segoe UI"/>
+      <w:sz w:val="18"/>
+      <w:szCs w:val="18"/>
+    </w:rPr>
+  </w:style>
 </w:styles>
 </file>
 

</xml_diff>